<commit_message>
pushing the code for 24/09
</commit_message>
<xml_diff>
--- a/bin/refNotes/Selenium_22_09.docx
+++ b/bin/refNotes/Selenium_22_09.docx
@@ -154,8 +154,13 @@
     </w:p>
     <w:p>
       <w:r>
-        <w:t>6.8 Xpath</w:t>
-      </w:r>
+        <w:t xml:space="preserve">6.8 </w:t>
+      </w:r>
+      <w:proofErr w:type="spellStart"/>
+      <w:r>
+        <w:t>Xpath</w:t>
+      </w:r>
+      <w:proofErr w:type="spellEnd"/>
     </w:p>
     <w:p>
       <w:r>
@@ -235,8 +240,13 @@
     </w:p>
     <w:p>
       <w:r>
-        <w:t>20. ITestListener</w:t>
-      </w:r>
+        <w:t xml:space="preserve">20. </w:t>
+      </w:r>
+      <w:proofErr w:type="spellStart"/>
+      <w:r>
+        <w:t>ITestListener</w:t>
+      </w:r>
+      <w:proofErr w:type="spellEnd"/>
     </w:p>
     <w:p>
       <w:r>
@@ -249,12 +259,28 @@
       </w:r>
       <w:r>
         <w:br/>
-        <w:t>22.1 TestNg Report</w:t>
-      </w:r>
-    </w:p>
-    <w:p>
-      <w:r>
-        <w:t>22.2 ReportNg Report</w:t>
+        <w:t xml:space="preserve">22.1 </w:t>
+      </w:r>
+      <w:proofErr w:type="spellStart"/>
+      <w:r>
+        <w:t>TestNg</w:t>
+      </w:r>
+      <w:proofErr w:type="spellEnd"/>
+      <w:r>
+        <w:t xml:space="preserve"> Report</w:t>
+      </w:r>
+    </w:p>
+    <w:p>
+      <w:r>
+        <w:t xml:space="preserve">22.2 </w:t>
+      </w:r>
+      <w:proofErr w:type="spellStart"/>
+      <w:r>
+        <w:t>ReportNg</w:t>
+      </w:r>
+      <w:proofErr w:type="spellEnd"/>
+      <w:r>
+        <w:t xml:space="preserve"> Report</w:t>
       </w:r>
     </w:p>
     <w:p>
@@ -365,7 +391,15 @@
     </w:p>
     <w:p>
       <w:r>
-        <w:t>Selenium RC – Paul Hammant – supported till 2009</w:t>
+        <w:t xml:space="preserve">Selenium RC – Paul </w:t>
+      </w:r>
+      <w:proofErr w:type="spellStart"/>
+      <w:r>
+        <w:t>Hammant</w:t>
+      </w:r>
+      <w:proofErr w:type="spellEnd"/>
+      <w:r>
+        <w:t xml:space="preserve"> – supported till 2009</w:t>
       </w:r>
     </w:p>
     <w:p>
@@ -380,8 +414,21 @@
       </w:r>
     </w:p>
     <w:p>
-      <w:r>
-        <w:t>Philpee Hanrigou – “Selenium Grid”</w:t>
+      <w:proofErr w:type="spellStart"/>
+      <w:r>
+        <w:t>Philpee</w:t>
+      </w:r>
+      <w:proofErr w:type="spellEnd"/>
+      <w:r>
+        <w:t xml:space="preserve"> </w:t>
+      </w:r>
+      <w:proofErr w:type="spellStart"/>
+      <w:r>
+        <w:t>Hanrigou</w:t>
+      </w:r>
+      <w:proofErr w:type="spellEnd"/>
+      <w:r>
+        <w:t xml:space="preserve"> – “Selenium Grid”</w:t>
       </w:r>
     </w:p>
     <w:p>
@@ -530,7 +577,15 @@
         </w:numPr>
       </w:pPr>
       <w:r>
-        <w:t xml:space="preserve">Execution possible in different browsers like chrome, firefox, safari, opera </w:t>
+        <w:t xml:space="preserve">Execution possible in different browsers like chrome, </w:t>
+      </w:r>
+      <w:proofErr w:type="spellStart"/>
+      <w:r>
+        <w:t>firefox</w:t>
+      </w:r>
+      <w:proofErr w:type="spellEnd"/>
+      <w:r>
+        <w:t xml:space="preserve">, safari, opera </w:t>
       </w:r>
       <w:r>
         <w:t>etc</w:t>
@@ -563,7 +618,15 @@
         </w:numPr>
       </w:pPr>
       <w:r>
-        <w:t>A server has to up end running while executing the program.</w:t>
+        <w:t xml:space="preserve">A server has to up </w:t>
+      </w:r>
+      <w:proofErr w:type="spellStart"/>
+      <w:r>
+        <w:t>end</w:t>
+      </w:r>
+      <w:proofErr w:type="spellEnd"/>
+      <w:r>
+        <w:t xml:space="preserve"> running while executing the program.</w:t>
       </w:r>
       <w:r>
         <w:t xml:space="preserve"> Start and stop of server is required.</w:t>
@@ -623,7 +686,15 @@
       </w:pPr>
       <w:r>
         <w:lastRenderedPageBreak/>
-        <w:t>Execution possible in different browsers like chrome, firefox, safari, opera etc..</w:t>
+        <w:t xml:space="preserve">Execution possible in different browsers like chrome, </w:t>
+      </w:r>
+      <w:proofErr w:type="spellStart"/>
+      <w:r>
+        <w:t>firefox</w:t>
+      </w:r>
+      <w:proofErr w:type="spellEnd"/>
+      <w:r>
+        <w:t>, safari, opera etc..</w:t>
       </w:r>
     </w:p>
     <w:p>
@@ -635,7 +706,15 @@
         </w:numPr>
       </w:pPr>
       <w:r>
-        <w:t>Execution of program in multiple platforms like mac, windows, linux..</w:t>
+        <w:t xml:space="preserve">Execution of program in multiple platforms like mac, windows, </w:t>
+      </w:r>
+      <w:proofErr w:type="spellStart"/>
+      <w:r>
+        <w:t>linux</w:t>
+      </w:r>
+      <w:proofErr w:type="spellEnd"/>
+      <w:r>
+        <w:t>..</w:t>
       </w:r>
     </w:p>
     <w:p>
@@ -647,7 +726,15 @@
         </w:numPr>
       </w:pPr>
       <w:r>
-        <w:t xml:space="preserve">No need to start and stop the server, selenium webdriver will takes care of </w:t>
+        <w:t xml:space="preserve">No need to start and stop the server, selenium </w:t>
+      </w:r>
+      <w:proofErr w:type="spellStart"/>
+      <w:r>
+        <w:t>webdriver</w:t>
+      </w:r>
+      <w:proofErr w:type="spellEnd"/>
+      <w:r>
+        <w:t xml:space="preserve"> will takes care of </w:t>
       </w:r>
       <w:r>
         <w:t>itself</w:t>
@@ -941,11 +1028,27 @@
       </w:r>
       <w:r>
         <w:br/>
-        <w:t>* These language specific client libraries are responsible for converting languages / programs into json objects.</w:t>
-      </w:r>
-      <w:r>
-        <w:br/>
-        <w:t>* These json objects will be communicated to respective browser drivers via JSON wire protocol.</w:t>
+        <w:t xml:space="preserve">* These language specific client libraries are responsible for converting languages / programs into </w:t>
+      </w:r>
+      <w:proofErr w:type="spellStart"/>
+      <w:r>
+        <w:t>json</w:t>
+      </w:r>
+      <w:proofErr w:type="spellEnd"/>
+      <w:r>
+        <w:t xml:space="preserve"> objects.</w:t>
+      </w:r>
+      <w:r>
+        <w:br/>
+        <w:t xml:space="preserve">* These </w:t>
+      </w:r>
+      <w:proofErr w:type="spellStart"/>
+      <w:r>
+        <w:t>json</w:t>
+      </w:r>
+      <w:proofErr w:type="spellEnd"/>
+      <w:r>
+        <w:t xml:space="preserve"> objects will be communicated to respective browser drivers via JSON wire protocol.</w:t>
       </w:r>
       <w:r>
         <w:br/>
@@ -1034,11 +1137,27 @@
       </w:r>
       <w:r>
         <w:br/>
-        <w:t>* These language specific client libraries are responsible for converting languages / programs into json objects.</w:t>
-      </w:r>
-      <w:r>
-        <w:br/>
-        <w:t>* These json objects will be communicated to respective browser drivers via W3C protocol.</w:t>
+        <w:t xml:space="preserve">* These language specific client libraries are responsible for converting languages / programs into </w:t>
+      </w:r>
+      <w:proofErr w:type="spellStart"/>
+      <w:r>
+        <w:t>json</w:t>
+      </w:r>
+      <w:proofErr w:type="spellEnd"/>
+      <w:r>
+        <w:t xml:space="preserve"> objects.</w:t>
+      </w:r>
+      <w:r>
+        <w:br/>
+        <w:t xml:space="preserve">* These </w:t>
+      </w:r>
+      <w:proofErr w:type="spellStart"/>
+      <w:r>
+        <w:t>json</w:t>
+      </w:r>
+      <w:proofErr w:type="spellEnd"/>
+      <w:r>
+        <w:t xml:space="preserve"> objects will be communicated to respective browser drivers via W3C protocol.</w:t>
       </w:r>
       <w:r>
         <w:br/>
@@ -1095,7 +1214,7 @@
           <w:noProof/>
         </w:rPr>
         <w:drawing>
-          <wp:inline distT="0" distB="0" distL="0" distR="0" wp14:anchorId="5FAA83DA" wp14:editId="64515D72">
+          <wp:inline distT="0" distB="0" distL="0" distR="0" wp14:anchorId="5FAA83DA" wp14:editId="5B9B2BCE">
             <wp:extent cx="5943600" cy="2795905"/>
             <wp:effectExtent l="0" t="0" r="0" b="4445"/>
             <wp:docPr id="157639279" name="Picture 1"/>
@@ -1165,17 +1284,19 @@
       </w:r>
       <w:r>
         <w:br/>
-        <w:t>Note: Abstract methods coming from Search context is extended to Web driver and overridden in Remote driver class like wise Java script executer, take screen shot abstract methods also overridden in Remote driver class.</w:t>
-      </w:r>
-      <w:r>
-        <w:br/>
-        <w:t xml:space="preserve">Since browser driver classes are extended to remote driver class, all the </w:t>
-      </w:r>
-      <w:r>
-        <w:t>overridden</w:t>
-      </w:r>
-      <w:r>
-        <w:t xml:space="preserve"> methods are easily accessible.</w:t>
+        <w:t xml:space="preserve">Note: Abstract methods coming from Search context is extended to Web driver and overridden in Remote driver class </w:t>
+      </w:r>
+      <w:proofErr w:type="spellStart"/>
+      <w:r>
+        <w:t>like wise</w:t>
+      </w:r>
+      <w:proofErr w:type="spellEnd"/>
+      <w:r>
+        <w:t xml:space="preserve"> Java script executer, take screen shot abstract methods also overridden in Remote driver class.</w:t>
+      </w:r>
+      <w:r>
+        <w:br/>
+        <w:t>Since browser driver classes are extended to remote driver class, all the overridden methods are easily accessible.</w:t>
       </w:r>
       <w:r>
         <w:br/>
@@ -1237,13 +1358,22 @@
       </w:r>
       <w:r>
         <w:br/>
+        <w:t>First time process</w:t>
+      </w:r>
+      <w:r>
+        <w:br/>
       </w:r>
       <w:r>
         <w:t xml:space="preserve">* </w:t>
       </w:r>
       <w:r>
-        <w:t>git init</w:t>
-      </w:r>
+        <w:t xml:space="preserve">git </w:t>
+      </w:r>
+      <w:proofErr w:type="spellStart"/>
+      <w:r>
+        <w:t>init</w:t>
+      </w:r>
+      <w:proofErr w:type="spellEnd"/>
       <w:r>
         <w:br/>
         <w:t xml:space="preserve">* </w:t>
@@ -1298,11 +1428,112 @@
       <w:r>
         <w:br/>
       </w:r>
-    </w:p>
-    <w:p>
+      <w:r>
+        <w:t>After modification of any file if you want to push the code</w:t>
+      </w:r>
+      <w:r>
+        <w:br/>
+        <w:t xml:space="preserve">* </w:t>
+      </w:r>
+      <w:r>
+        <w:t>git add .</w:t>
+      </w:r>
+      <w:r>
+        <w:br/>
+        <w:t xml:space="preserve">* </w:t>
+      </w:r>
+      <w:r>
+        <w:t>git commit -m "committing the code 24/09"</w:t>
+      </w:r>
+      <w:r>
+        <w:br/>
+        <w:t>* git push</w:t>
+      </w:r>
+    </w:p>
+    <w:p>
+      <w:r>
+        <w:t xml:space="preserve">Note: Refer to link - </w:t>
+      </w:r>
+      <w:hyperlink r:id="rId11" w:history="1">
+        <w:r>
+          <w:rPr>
+            <w:rStyle w:val="Hyperlink"/>
+          </w:rPr>
+          <w:t>https://github.com/Nammaqatraining/Selenium_22_Sep/tree/main</w:t>
+        </w:r>
+      </w:hyperlink>
+      <w:r>
+        <w:br/>
+      </w:r>
       <w:r>
         <w:br/>
         <w:t xml:space="preserve"> </w:t>
+      </w:r>
+      <w:r>
+        <w:br/>
+        <w:t>Steps for creating and accessing selenium jars:</w:t>
+      </w:r>
+      <w:r>
+        <w:br/>
+        <w:t>1. Create a java project</w:t>
+      </w:r>
+      <w:r>
+        <w:br/>
+        <w:t xml:space="preserve">2. </w:t>
+      </w:r>
+      <w:r>
+        <w:t xml:space="preserve">Go to website - </w:t>
+      </w:r>
+      <w:r>
+        <w:t>https://www.selenium.dev/downloads/</w:t>
+      </w:r>
+      <w:r>
+        <w:br/>
+        <w:t xml:space="preserve">click on </w:t>
+      </w:r>
+      <w:hyperlink r:id="rId12" w:history="1">
+        <w:r>
+          <w:rPr>
+            <w:rStyle w:val="Hyperlink"/>
+          </w:rPr>
+          <w:t>4.35.0 (August 12, 2025)</w:t>
+        </w:r>
+      </w:hyperlink>
+      <w:r>
+        <w:br/>
+        <w:t>3. Extract the downloaded .zip file</w:t>
+      </w:r>
+      <w:r>
+        <w:br/>
+        <w:t xml:space="preserve">4. Copy all the jar files and paste it in 1 new folder </w:t>
+      </w:r>
+      <w:proofErr w:type="spellStart"/>
+      <w:r>
+        <w:t>eg</w:t>
+      </w:r>
+      <w:proofErr w:type="spellEnd"/>
+      <w:r>
+        <w:t>:</w:t>
+      </w:r>
+      <w:r>
+        <w:t xml:space="preserve"> </w:t>
+      </w:r>
+      <w:r>
+        <w:t>jars inside in your project.</w:t>
+      </w:r>
+      <w:r>
+        <w:br/>
+        <w:t>5. Select all the jar files &gt; right click &gt; build path &gt; add to build path</w:t>
+      </w:r>
+      <w:r>
+        <w:br/>
+        <w:t>6. Refresh the project.</w:t>
+      </w:r>
+      <w:r>
+        <w:t xml:space="preserve"> You should see the jar files under Referenced libraries.</w:t>
+      </w:r>
+      <w:r>
+        <w:br/>
       </w:r>
     </w:p>
     <w:sectPr>

</xml_diff>

<commit_message>
Pushing html code 29/09
</commit_message>
<xml_diff>
--- a/bin/refNotes/Selenium_22_09.docx
+++ b/bin/refNotes/Selenium_22_09.docx
@@ -154,8 +154,13 @@
     </w:p>
     <w:p>
       <w:r>
-        <w:t>6.8 Xpath</w:t>
-      </w:r>
+        <w:t xml:space="preserve">6.8 </w:t>
+      </w:r>
+      <w:proofErr w:type="spellStart"/>
+      <w:r>
+        <w:t>Xpath</w:t>
+      </w:r>
+      <w:proofErr w:type="spellEnd"/>
     </w:p>
     <w:p>
       <w:pPr>
@@ -255,8 +260,13 @@
     </w:p>
     <w:p>
       <w:r>
-        <w:t>20. ITestListener</w:t>
-      </w:r>
+        <w:t xml:space="preserve">20. </w:t>
+      </w:r>
+      <w:proofErr w:type="spellStart"/>
+      <w:r>
+        <w:t>ITestListener</w:t>
+      </w:r>
+      <w:proofErr w:type="spellEnd"/>
     </w:p>
     <w:p>
       <w:r>
@@ -269,12 +279,28 @@
       </w:r>
       <w:r>
         <w:br/>
-        <w:t>22.1 TestNg Report</w:t>
-      </w:r>
-    </w:p>
-    <w:p>
-      <w:r>
-        <w:t>22.2 ReportNg Report</w:t>
+        <w:t xml:space="preserve">22.1 </w:t>
+      </w:r>
+      <w:proofErr w:type="spellStart"/>
+      <w:r>
+        <w:t>TestNg</w:t>
+      </w:r>
+      <w:proofErr w:type="spellEnd"/>
+      <w:r>
+        <w:t xml:space="preserve"> Report</w:t>
+      </w:r>
+    </w:p>
+    <w:p>
+      <w:r>
+        <w:t xml:space="preserve">22.2 </w:t>
+      </w:r>
+      <w:proofErr w:type="spellStart"/>
+      <w:r>
+        <w:t>ReportNg</w:t>
+      </w:r>
+      <w:proofErr w:type="spellEnd"/>
+      <w:r>
+        <w:t xml:space="preserve"> Report</w:t>
       </w:r>
     </w:p>
     <w:p>
@@ -385,7 +411,15 @@
     </w:p>
     <w:p>
       <w:r>
-        <w:t>Selenium RC – Paul Hammant – supported till 2009</w:t>
+        <w:t xml:space="preserve">Selenium RC – Paul </w:t>
+      </w:r>
+      <w:proofErr w:type="spellStart"/>
+      <w:r>
+        <w:t>Hammant</w:t>
+      </w:r>
+      <w:proofErr w:type="spellEnd"/>
+      <w:r>
+        <w:t xml:space="preserve"> – supported till 2009</w:t>
       </w:r>
     </w:p>
     <w:p>
@@ -400,8 +434,21 @@
       </w:r>
     </w:p>
     <w:p>
-      <w:r>
-        <w:t>Philpee Hanrigou – “Selenium Grid”</w:t>
+      <w:proofErr w:type="spellStart"/>
+      <w:r>
+        <w:t>Philpee</w:t>
+      </w:r>
+      <w:proofErr w:type="spellEnd"/>
+      <w:r>
+        <w:t xml:space="preserve"> </w:t>
+      </w:r>
+      <w:proofErr w:type="spellStart"/>
+      <w:r>
+        <w:t>Hanrigou</w:t>
+      </w:r>
+      <w:proofErr w:type="spellEnd"/>
+      <w:r>
+        <w:t xml:space="preserve"> – “Selenium Grid”</w:t>
       </w:r>
     </w:p>
     <w:p>
@@ -550,7 +597,15 @@
         </w:numPr>
       </w:pPr>
       <w:r>
-        <w:t xml:space="preserve">Execution possible in different browsers like chrome, firefox, safari, opera </w:t>
+        <w:t xml:space="preserve">Execution possible in different browsers like chrome, </w:t>
+      </w:r>
+      <w:proofErr w:type="spellStart"/>
+      <w:r>
+        <w:t>firefox</w:t>
+      </w:r>
+      <w:proofErr w:type="spellEnd"/>
+      <w:r>
+        <w:t xml:space="preserve">, safari, opera </w:t>
       </w:r>
       <w:r>
         <w:t>etc</w:t>
@@ -583,7 +638,15 @@
         </w:numPr>
       </w:pPr>
       <w:r>
-        <w:t>A server has to up end running while executing the program.</w:t>
+        <w:t xml:space="preserve">A server has to up </w:t>
+      </w:r>
+      <w:proofErr w:type="spellStart"/>
+      <w:r>
+        <w:t>end</w:t>
+      </w:r>
+      <w:proofErr w:type="spellEnd"/>
+      <w:r>
+        <w:t xml:space="preserve"> running while executing the program.</w:t>
       </w:r>
       <w:r>
         <w:t xml:space="preserve"> Start and stop of server is required.</w:t>
@@ -643,7 +706,15 @@
       </w:pPr>
       <w:r>
         <w:lastRenderedPageBreak/>
-        <w:t>Execution possible in different browsers like chrome, firefox, safari, opera etc..</w:t>
+        <w:t xml:space="preserve">Execution possible in different browsers like chrome, </w:t>
+      </w:r>
+      <w:proofErr w:type="spellStart"/>
+      <w:r>
+        <w:t>firefox</w:t>
+      </w:r>
+      <w:proofErr w:type="spellEnd"/>
+      <w:r>
+        <w:t>, safari, opera etc..</w:t>
       </w:r>
     </w:p>
     <w:p>
@@ -655,7 +726,15 @@
         </w:numPr>
       </w:pPr>
       <w:r>
-        <w:t>Execution of program in multiple platforms like mac, windows, linux..</w:t>
+        <w:t xml:space="preserve">Execution of program in multiple platforms like mac, windows, </w:t>
+      </w:r>
+      <w:proofErr w:type="spellStart"/>
+      <w:r>
+        <w:t>linux</w:t>
+      </w:r>
+      <w:proofErr w:type="spellEnd"/>
+      <w:r>
+        <w:t>..</w:t>
       </w:r>
     </w:p>
     <w:p>
@@ -667,7 +746,15 @@
         </w:numPr>
       </w:pPr>
       <w:r>
-        <w:t xml:space="preserve">No need to start and stop the server, selenium webdriver will takes care of </w:t>
+        <w:t xml:space="preserve">No need to start and stop the server, selenium </w:t>
+      </w:r>
+      <w:proofErr w:type="spellStart"/>
+      <w:r>
+        <w:t>webdriver</w:t>
+      </w:r>
+      <w:proofErr w:type="spellEnd"/>
+      <w:r>
+        <w:t xml:space="preserve"> will takes care of </w:t>
       </w:r>
       <w:r>
         <w:t>itself</w:t>
@@ -961,11 +1048,27 @@
       </w:r>
       <w:r>
         <w:br/>
-        <w:t>* These language specific client libraries are responsible for converting languages / programs into json objects.</w:t>
-      </w:r>
-      <w:r>
-        <w:br/>
-        <w:t>* These json objects will be communicated to respective browser drivers via JSON wire protocol.</w:t>
+        <w:t xml:space="preserve">* These language specific client libraries are responsible for converting languages / programs into </w:t>
+      </w:r>
+      <w:proofErr w:type="spellStart"/>
+      <w:r>
+        <w:t>json</w:t>
+      </w:r>
+      <w:proofErr w:type="spellEnd"/>
+      <w:r>
+        <w:t xml:space="preserve"> objects.</w:t>
+      </w:r>
+      <w:r>
+        <w:br/>
+        <w:t xml:space="preserve">* These </w:t>
+      </w:r>
+      <w:proofErr w:type="spellStart"/>
+      <w:r>
+        <w:t>json</w:t>
+      </w:r>
+      <w:proofErr w:type="spellEnd"/>
+      <w:r>
+        <w:t xml:space="preserve"> objects will be communicated to respective browser drivers via JSON wire protocol.</w:t>
       </w:r>
       <w:r>
         <w:br/>
@@ -1054,11 +1157,27 @@
       </w:r>
       <w:r>
         <w:br/>
-        <w:t>* These language specific client libraries are responsible for converting languages / programs into json objects.</w:t>
-      </w:r>
-      <w:r>
-        <w:br/>
-        <w:t>* These json objects will be communicated to respective browser drivers via W3C protocol.</w:t>
+        <w:t xml:space="preserve">* These language specific client libraries are responsible for converting languages / programs into </w:t>
+      </w:r>
+      <w:proofErr w:type="spellStart"/>
+      <w:r>
+        <w:t>json</w:t>
+      </w:r>
+      <w:proofErr w:type="spellEnd"/>
+      <w:r>
+        <w:t xml:space="preserve"> objects.</w:t>
+      </w:r>
+      <w:r>
+        <w:br/>
+        <w:t xml:space="preserve">* These </w:t>
+      </w:r>
+      <w:proofErr w:type="spellStart"/>
+      <w:r>
+        <w:t>json</w:t>
+      </w:r>
+      <w:proofErr w:type="spellEnd"/>
+      <w:r>
+        <w:t xml:space="preserve"> objects will be communicated to respective browser drivers via W3C protocol.</w:t>
       </w:r>
       <w:r>
         <w:br/>
@@ -1115,7 +1234,7 @@
           <w:noProof/>
         </w:rPr>
         <w:drawing>
-          <wp:inline distT="0" distB="0" distL="0" distR="0" wp14:anchorId="5FAA83DA" wp14:editId="63C7DBCC">
+          <wp:inline distT="0" distB="0" distL="0" distR="0" wp14:anchorId="5FAA83DA" wp14:editId="37E63E5C">
             <wp:extent cx="5943600" cy="2795905"/>
             <wp:effectExtent l="0" t="0" r="0" b="4445"/>
             <wp:docPr id="157639279" name="Picture 1"/>
@@ -1185,7 +1304,15 @@
       </w:r>
       <w:r>
         <w:br/>
-        <w:t>Note: Abstract methods coming from Search context is extended to Web driver and overridden in Remote driver class like wise Java script executer, take screen shot abstract methods also overridden in Remote driver class.</w:t>
+        <w:t xml:space="preserve">Note: Abstract methods coming from Search context is extended to Web driver and overridden in Remote driver class </w:t>
+      </w:r>
+      <w:proofErr w:type="spellStart"/>
+      <w:r>
+        <w:t>like wise</w:t>
+      </w:r>
+      <w:proofErr w:type="spellEnd"/>
+      <w:r>
+        <w:t xml:space="preserve"> Java script executer, take screen shot abstract methods also overridden in Remote driver class.</w:t>
       </w:r>
       <w:r>
         <w:br/>
@@ -1260,8 +1387,13 @@
         <w:t xml:space="preserve">* </w:t>
       </w:r>
       <w:r>
-        <w:t>git init</w:t>
-      </w:r>
+        <w:t xml:space="preserve">git </w:t>
+      </w:r>
+      <w:proofErr w:type="spellStart"/>
+      <w:r>
+        <w:t>init</w:t>
+      </w:r>
+      <w:proofErr w:type="spellEnd"/>
       <w:r>
         <w:br/>
         <w:t xml:space="preserve">* </w:t>
@@ -1390,7 +1522,15 @@
       </w:r>
       <w:r>
         <w:br/>
-        <w:t>4. Copy all the jar files and paste it in 1 new folder eg:</w:t>
+        <w:t xml:space="preserve">4. Copy all the jar files and paste it in 1 new folder </w:t>
+      </w:r>
+      <w:proofErr w:type="spellStart"/>
+      <w:r>
+        <w:t>eg</w:t>
+      </w:r>
+      <w:proofErr w:type="spellEnd"/>
+      <w:r>
+        <w:t>:</w:t>
       </w:r>
       <w:r>
         <w:t xml:space="preserve"> </w:t>
@@ -1416,12 +1556,14 @@
         <w:br/>
         <w:t xml:space="preserve">Note : </w:t>
       </w:r>
+      <w:proofErr w:type="spellStart"/>
       <w:r>
         <w:rPr>
           <w:u w:val="single"/>
         </w:rPr>
         <w:t>org.openqa.selenium.SessionNotCreatedException</w:t>
       </w:r>
+      <w:proofErr w:type="spellEnd"/>
       <w:r>
         <w:rPr>
           <w:u w:val="single"/>
@@ -1437,8 +1579,13 @@
       <w:r>
         <w:br/>
       </w:r>
-      <w:r>
-        <w:t xml:space="preserve">SearchContext (I) </w:t>
+      <w:proofErr w:type="spellStart"/>
+      <w:r>
+        <w:t>SearchContext</w:t>
+      </w:r>
+      <w:proofErr w:type="spellEnd"/>
+      <w:r>
+        <w:t xml:space="preserve"> (I) </w:t>
       </w:r>
       <w:r>
         <w:t>–</w:t>
@@ -1453,9 +1600,11 @@
         <w:br/>
         <w:t xml:space="preserve">1. </w:t>
       </w:r>
+      <w:proofErr w:type="spellStart"/>
       <w:r>
         <w:t>findElement</w:t>
       </w:r>
+      <w:proofErr w:type="spellEnd"/>
       <w:r>
         <w:t>()</w:t>
       </w:r>
@@ -1463,9 +1612,11 @@
         <w:br/>
         <w:t xml:space="preserve">2. </w:t>
       </w:r>
+      <w:proofErr w:type="spellStart"/>
       <w:r>
         <w:t>findElements</w:t>
       </w:r>
+      <w:proofErr w:type="spellEnd"/>
       <w:r>
         <w:t>()</w:t>
       </w:r>
@@ -1481,7 +1632,15 @@
         <w:t>Driver)</w:t>
       </w:r>
       <w:r>
-        <w:t xml:space="preserve"> to the Search Context then we will be not able to access browser methods eg. </w:t>
+        <w:t xml:space="preserve"> to the Search Context then we will be not able to access browser methods </w:t>
+      </w:r>
+      <w:proofErr w:type="spellStart"/>
+      <w:r>
+        <w:t>eg.</w:t>
+      </w:r>
+      <w:proofErr w:type="spellEnd"/>
+      <w:r>
+        <w:t xml:space="preserve"> </w:t>
       </w:r>
       <w:r>
         <w:t>get (</w:t>
@@ -1518,7 +1677,15 @@
         <w:t xml:space="preserve">1. </w:t>
       </w:r>
       <w:r>
-        <w:t xml:space="preserve">get(String url) </w:t>
+        <w:t xml:space="preserve">get(String </w:t>
+      </w:r>
+      <w:proofErr w:type="spellStart"/>
+      <w:r>
+        <w:t>url</w:t>
+      </w:r>
+      <w:proofErr w:type="spellEnd"/>
+      <w:r>
+        <w:t xml:space="preserve">) </w:t>
       </w:r>
       <w:r>
         <w:t>–</w:t>
@@ -1527,14 +1694,27 @@
         <w:t xml:space="preserve"> </w:t>
       </w:r>
       <w:r>
-        <w:t>Enters the url in the opened browser window and it also waits until the page gets loaded successfully.</w:t>
+        <w:t xml:space="preserve">Enters the </w:t>
+      </w:r>
+      <w:proofErr w:type="spellStart"/>
+      <w:r>
+        <w:t>url</w:t>
+      </w:r>
+      <w:proofErr w:type="spellEnd"/>
+      <w:r>
+        <w:t xml:space="preserve"> in the opened browser window and it also waits until the page gets loaded successfully.</w:t>
       </w:r>
       <w:r>
         <w:br/>
         <w:t xml:space="preserve">2. </w:t>
       </w:r>
-      <w:r>
-        <w:t>getCurrentUrl()</w:t>
+      <w:proofErr w:type="spellStart"/>
+      <w:r>
+        <w:t>getCurrentUrl</w:t>
+      </w:r>
+      <w:proofErr w:type="spellEnd"/>
+      <w:r>
+        <w:t>()</w:t>
       </w:r>
       <w:r>
         <w:t xml:space="preserve"> </w:t>
@@ -1546,7 +1726,15 @@
         <w:t xml:space="preserve"> </w:t>
       </w:r>
       <w:r>
-        <w:t xml:space="preserve">returns the String of url which is present in the opened </w:t>
+        <w:t xml:space="preserve">returns the String of </w:t>
+      </w:r>
+      <w:proofErr w:type="spellStart"/>
+      <w:r>
+        <w:t>url</w:t>
+      </w:r>
+      <w:proofErr w:type="spellEnd"/>
+      <w:r>
+        <w:t xml:space="preserve"> which is present in the opened </w:t>
       </w:r>
       <w:r>
         <w:t xml:space="preserve">browser </w:t>
@@ -1566,9 +1754,11 @@
       <w:r>
         <w:t xml:space="preserve">3. </w:t>
       </w:r>
+      <w:proofErr w:type="spellStart"/>
       <w:r>
         <w:t>getTitle</w:t>
       </w:r>
+      <w:proofErr w:type="spellEnd"/>
       <w:r>
         <w:t xml:space="preserve">() </w:t>
       </w:r>
@@ -1591,9 +1781,11 @@
         <w:br/>
         <w:t xml:space="preserve">4. </w:t>
       </w:r>
+      <w:proofErr w:type="spellStart"/>
       <w:r>
         <w:t>getPageSource</w:t>
       </w:r>
+      <w:proofErr w:type="spellEnd"/>
       <w:r>
         <w:t xml:space="preserve">() - </w:t>
       </w:r>
@@ -1607,7 +1799,15 @@
         <w:t xml:space="preserve"> of </w:t>
       </w:r>
       <w:r>
-        <w:t>current page source (i.e HTML)</w:t>
+        <w:t>current page source (</w:t>
+      </w:r>
+      <w:proofErr w:type="spellStart"/>
+      <w:r>
+        <w:t>i.e</w:t>
+      </w:r>
+      <w:proofErr w:type="spellEnd"/>
+      <w:r>
+        <w:t xml:space="preserve"> HTML)</w:t>
       </w:r>
       <w:r>
         <w:t xml:space="preserve"> which is present in the opened browser window from automation.</w:t>
@@ -1645,9 +1845,11 @@
       <w:r>
         <w:t xml:space="preserve">7. </w:t>
       </w:r>
+      <w:proofErr w:type="spellStart"/>
       <w:r>
         <w:t>getWindowHandle</w:t>
       </w:r>
+      <w:proofErr w:type="spellEnd"/>
       <w:r>
         <w:t>()</w:t>
       </w:r>
@@ -1655,9 +1857,11 @@
         <w:br/>
         <w:t xml:space="preserve">8. </w:t>
       </w:r>
+      <w:proofErr w:type="spellStart"/>
       <w:r>
         <w:t>getWindowHandles</w:t>
       </w:r>
+      <w:proofErr w:type="spellEnd"/>
       <w:r>
         <w:t>()</w:t>
       </w:r>
@@ -1665,8 +1869,13 @@
         <w:br/>
         <w:t xml:space="preserve">9. </w:t>
       </w:r>
-      <w:r>
-        <w:t>switchTo()</w:t>
+      <w:proofErr w:type="spellStart"/>
+      <w:r>
+        <w:t>switchTo</w:t>
+      </w:r>
+      <w:proofErr w:type="spellEnd"/>
+      <w:r>
+        <w:t>()</w:t>
       </w:r>
       <w:r>
         <w:br/>
@@ -1676,7 +1885,15 @@
         <w:t>navigate()</w:t>
       </w:r>
       <w:r>
-        <w:t xml:space="preserve"> – enters the url same as get(),</w:t>
+        <w:t xml:space="preserve"> – enters the </w:t>
+      </w:r>
+      <w:proofErr w:type="spellStart"/>
+      <w:r>
+        <w:t>url</w:t>
+      </w:r>
+      <w:proofErr w:type="spellEnd"/>
+      <w:r>
+        <w:t xml:space="preserve"> same as get(),</w:t>
       </w:r>
       <w:r>
         <w:t xml:space="preserve"> it is also used for navigating back, forward, refresh the opened browser window from automation.</w:t>
@@ -1694,15 +1911,19 @@
       <w:r>
         <w:t xml:space="preserve">– it will helps in minimizing, maximizing, </w:t>
       </w:r>
+      <w:proofErr w:type="spellStart"/>
       <w:r>
         <w:t>setSize</w:t>
       </w:r>
+      <w:proofErr w:type="spellEnd"/>
       <w:r>
         <w:t xml:space="preserve">(required dimension) and </w:t>
       </w:r>
+      <w:proofErr w:type="spellStart"/>
       <w:r>
         <w:t>setPosition</w:t>
       </w:r>
+      <w:proofErr w:type="spellEnd"/>
       <w:r>
         <w:t>(required position)</w:t>
       </w:r>
@@ -1711,55 +1932,29 @@
       </w:r>
       <w:r>
         <w:br/>
-        <w:t>Note: * To set the required size of the browser window we need create the object of Dimension class and pass width and height as a parameter and pass this object reference to the setSize function.</w:t>
-      </w:r>
-      <w:r>
-        <w:br/>
-      </w:r>
-      <w:r>
-        <w:t xml:space="preserve">* </w:t>
-      </w:r>
-      <w:r>
-        <w:t xml:space="preserve">To set the required </w:t>
-      </w:r>
-      <w:r>
-        <w:t>point</w:t>
-      </w:r>
-      <w:r>
-        <w:t xml:space="preserve"> of the browser window </w:t>
-      </w:r>
-      <w:r>
-        <w:t xml:space="preserve">on the desktop </w:t>
-      </w:r>
-      <w:r>
-        <w:t xml:space="preserve">we need create the object of </w:t>
-      </w:r>
-      <w:r>
-        <w:t xml:space="preserve">Point </w:t>
-      </w:r>
-      <w:r>
-        <w:t>class and pass</w:t>
-      </w:r>
-      <w:r>
-        <w:t xml:space="preserve"> x and y </w:t>
-      </w:r>
-      <w:r>
-        <w:t>parameter</w:t>
-      </w:r>
-      <w:r>
-        <w:t>s</w:t>
-      </w:r>
-      <w:r>
-        <w:t xml:space="preserve"> and pass this object reference to the </w:t>
-      </w:r>
+        <w:t xml:space="preserve">Note: * To set the required size of the browser window we need create the object of Dimension class and pass width and height as a parameter and pass this object reference to the </w:t>
+      </w:r>
+      <w:proofErr w:type="spellStart"/>
+      <w:r>
+        <w:t>setSize</w:t>
+      </w:r>
+      <w:proofErr w:type="spellEnd"/>
+      <w:r>
+        <w:t xml:space="preserve"> function.</w:t>
+      </w:r>
+      <w:r>
+        <w:br/>
+      </w:r>
+      <w:r>
+        <w:t xml:space="preserve">* To set the required point of the browser window on the desktop we need create the object of Point class and pass x and y parameters and pass this object reference to the </w:t>
+      </w:r>
+      <w:proofErr w:type="spellStart"/>
       <w:r>
         <w:t>setPosition</w:t>
       </w:r>
-      <w:r>
-        <w:t xml:space="preserve"> </w:t>
-      </w:r>
-      <w:r>
-        <w:t>function.</w:t>
+      <w:proofErr w:type="spellEnd"/>
+      <w:r>
+        <w:t xml:space="preserve"> function.</w:t>
       </w:r>
       <w:r>
         <w:br/>
@@ -1775,20 +1970,41 @@
         <w:br/>
       </w:r>
       <w:r>
-        <w:t>Note: Since webdriver interface has many browser related abstract methods. It’s a good idea to upcast browser driver objects to WebDriver (I).</w:t>
-      </w:r>
-      <w:r>
-        <w:br/>
-      </w:r>
-      <w:r>
-        <w:br/>
-        <w:t>Q: How do you enter the url without using get()?</w:t>
-      </w:r>
-      <w:r>
-        <w:br/>
-      </w:r>
-      <w:r>
-        <w:t>driver.navigate().to</w:t>
+        <w:t xml:space="preserve">Note: Since </w:t>
+      </w:r>
+      <w:proofErr w:type="spellStart"/>
+      <w:r>
+        <w:t>webdriver</w:t>
+      </w:r>
+      <w:proofErr w:type="spellEnd"/>
+      <w:r>
+        <w:t xml:space="preserve"> interface has many browser related abstract methods. It’s a good idea to upcast browser driver objects to WebDriver (I).</w:t>
+      </w:r>
+      <w:r>
+        <w:br/>
+      </w:r>
+      <w:r>
+        <w:br/>
+        <w:t xml:space="preserve">Q: How do you enter the </w:t>
+      </w:r>
+      <w:proofErr w:type="spellStart"/>
+      <w:r>
+        <w:t>url</w:t>
+      </w:r>
+      <w:proofErr w:type="spellEnd"/>
+      <w:r>
+        <w:t xml:space="preserve"> without using get()?</w:t>
+      </w:r>
+      <w:r>
+        <w:br/>
+      </w:r>
+      <w:proofErr w:type="spellStart"/>
+      <w:r>
+        <w:t>driver.navigate</w:t>
+      </w:r>
+      <w:proofErr w:type="spellEnd"/>
+      <w:r>
+        <w:t>().to</w:t>
       </w:r>
       <w:r>
         <w:t>(URL);</w:t>
@@ -1802,7 +2018,15 @@
       </w:r>
       <w:r>
         <w:br/>
-        <w:t>-&gt; get() – we can use get() method to enter the url and also it will wait until the page gets loaded completely.</w:t>
+        <w:t xml:space="preserve">-&gt; get() – we can use get() method to enter the </w:t>
+      </w:r>
+      <w:proofErr w:type="spellStart"/>
+      <w:r>
+        <w:t>url</w:t>
+      </w:r>
+      <w:proofErr w:type="spellEnd"/>
+      <w:r>
+        <w:t xml:space="preserve"> and also it will wait until the page gets loaded completely.</w:t>
       </w:r>
       <w:r>
         <w:br/>
@@ -1815,16 +2039,7 @@
       </w:r>
       <w:r>
         <w:br/>
-        <w:t xml:space="preserve">Q: </w:t>
-      </w:r>
-      <w:r>
-        <w:t xml:space="preserve">What is </w:t>
-      </w:r>
-      <w:r>
-        <w:t>Search Context</w:t>
-      </w:r>
-      <w:r>
-        <w:t xml:space="preserve"> and provide some methods?</w:t>
+        <w:t>Q: What is Search Context and provide some methods?</w:t>
       </w:r>
       <w:r>
         <w:br/>
@@ -1852,14 +2067,24 @@
         <w:t xml:space="preserve"> </w:t>
       </w:r>
       <w:r>
-        <w:t>driver used to fetch the url from the browser window?</w:t>
-      </w:r>
-      <w:r>
-        <w:br/>
-      </w:r>
+        <w:t xml:space="preserve">driver used to fetch the </w:t>
+      </w:r>
+      <w:proofErr w:type="spellStart"/>
+      <w:r>
+        <w:t>url</w:t>
+      </w:r>
+      <w:proofErr w:type="spellEnd"/>
+      <w:r>
+        <w:t xml:space="preserve"> from the browser window?</w:t>
+      </w:r>
+      <w:r>
+        <w:br/>
+      </w:r>
+      <w:proofErr w:type="spellStart"/>
       <w:r>
         <w:t>getCurrentUrl</w:t>
       </w:r>
+      <w:proofErr w:type="spellEnd"/>
       <w:r>
         <w:t>()</w:t>
       </w:r>
@@ -1870,9 +2095,11 @@
       <w:r>
         <w:br/>
       </w:r>
+      <w:proofErr w:type="spellStart"/>
       <w:r>
         <w:t>getPageSource</w:t>
       </w:r>
+      <w:proofErr w:type="spellEnd"/>
       <w:r>
         <w:t>()</w:t>
       </w:r>
@@ -1880,20 +2107,16 @@
         <w:br/>
       </w:r>
       <w:r>
-        <w:t xml:space="preserve">Q: How do you get the page </w:t>
-      </w:r>
-      <w:r>
-        <w:t>title</w:t>
-      </w:r>
-      <w:r>
-        <w:t xml:space="preserve"> of the application?</w:t>
-      </w:r>
-      <w:r>
-        <w:br/>
-      </w:r>
+        <w:t>Q: How do you get the page title of the application?</w:t>
+      </w:r>
+      <w:r>
+        <w:br/>
+      </w:r>
+      <w:proofErr w:type="spellStart"/>
       <w:r>
         <w:t>getTitle</w:t>
       </w:r>
+      <w:proofErr w:type="spellEnd"/>
       <w:r>
         <w:t>()</w:t>
       </w:r>
@@ -1988,12 +2211,7 @@
       </w:r>
       <w:r>
         <w:br/>
-      </w:r>
-      <w:r>
-        <w:t>1. Head</w:t>
-      </w:r>
-      <w:r>
-        <w:t xml:space="preserve"> part usually consists of:</w:t>
+        <w:t>1. Head part usually consists of:</w:t>
       </w:r>
       <w:r>
         <w:br/>
@@ -2004,15 +2222,432 @@
       </w:r>
       <w:r>
         <w:lastRenderedPageBreak/>
-        <w:t>1.2 CSS (Cascading style sheet)  - used by the designer’s to create look and feel of the browser</w:t>
-      </w:r>
-      <w:r>
-        <w:br/>
-        <w:t>1.3 Java Script – Used by the developers for doing client side validations.</w:t>
+        <w:t xml:space="preserve">1.2 CSS (Cascading style </w:t>
+      </w:r>
+      <w:r>
+        <w:t>sheet) -</w:t>
+      </w:r>
+      <w:r>
+        <w:t xml:space="preserve"> used by the </w:t>
+      </w:r>
+      <w:r>
+        <w:t>designers</w:t>
+      </w:r>
+      <w:r>
+        <w:t xml:space="preserve"> to create look and feel of the browser</w:t>
+      </w:r>
+      <w:r>
+        <w:br/>
+        <w:t xml:space="preserve">1.3 Java Script – Used by the developers for doing </w:t>
+      </w:r>
+      <w:r>
+        <w:t>client-side</w:t>
+      </w:r>
+      <w:r>
+        <w:t xml:space="preserve"> validations.</w:t>
+      </w:r>
+      <w:r>
+        <w:br/>
+        <w:t>* Stops the customer by providing the error messages and it will not carry the data to the server. (Saves some time)</w:t>
+      </w:r>
+      <w:r>
+        <w:t>.</w:t>
       </w:r>
       <w:r>
         <w:br/>
         <w:t xml:space="preserve"> </w:t>
+      </w:r>
+    </w:p>
+    <w:p>
+      <w:r>
+        <w:rPr>
+          <w:noProof/>
+        </w:rPr>
+        <w:drawing>
+          <wp:inline distT="0" distB="0" distL="0" distR="0" wp14:anchorId="0E9D9678" wp14:editId="387D3EFD">
+            <wp:extent cx="5943600" cy="2796540"/>
+            <wp:effectExtent l="0" t="0" r="0" b="3810"/>
+            <wp:docPr id="1528842425" name="Picture 1"/>
+            <wp:cNvGraphicFramePr>
+              <a:graphicFrameLocks xmlns:a="http://schemas.openxmlformats.org/drawingml/2006/main" noChangeAspect="1"/>
+            </wp:cNvGraphicFramePr>
+            <a:graphic xmlns:a="http://schemas.openxmlformats.org/drawingml/2006/main">
+              <a:graphicData uri="http://schemas.openxmlformats.org/drawingml/2006/picture">
+                <pic:pic xmlns:pic="http://schemas.openxmlformats.org/drawingml/2006/picture">
+                  <pic:nvPicPr>
+                    <pic:cNvPr id="0" name="Picture 1"/>
+                    <pic:cNvPicPr>
+                      <a:picLocks noChangeAspect="1" noChangeArrowheads="1"/>
+                    </pic:cNvPicPr>
+                  </pic:nvPicPr>
+                  <pic:blipFill>
+                    <a:blip r:embed="rId13" cstate="print">
+                      <a:extLst>
+                        <a:ext uri="{28A0092B-C50C-407E-A947-70E740481C1C}">
+                          <a14:useLocalDpi xmlns:a14="http://schemas.microsoft.com/office/drawing/2010/main" val="0"/>
+                        </a:ext>
+                      </a:extLst>
+                    </a:blip>
+                    <a:srcRect/>
+                    <a:stretch>
+                      <a:fillRect/>
+                    </a:stretch>
+                  </pic:blipFill>
+                  <pic:spPr bwMode="auto">
+                    <a:xfrm>
+                      <a:off x="0" y="0"/>
+                      <a:ext cx="5943600" cy="2796540"/>
+                    </a:xfrm>
+                    <a:prstGeom prst="rect">
+                      <a:avLst/>
+                    </a:prstGeom>
+                    <a:noFill/>
+                    <a:ln>
+                      <a:noFill/>
+                    </a:ln>
+                  </pic:spPr>
+                </pic:pic>
+              </a:graphicData>
+            </a:graphic>
+          </wp:inline>
+        </w:drawing>
+      </w:r>
+    </w:p>
+    <w:p>
+      <w:r>
+        <w:t>2. Body</w:t>
+      </w:r>
+      <w:r>
+        <w:t xml:space="preserve"> </w:t>
+      </w:r>
+      <w:r>
+        <w:t>part usually consists of:</w:t>
+      </w:r>
+      <w:r>
+        <w:br/>
+      </w:r>
+      <w:r>
+        <w:t xml:space="preserve">2.1 </w:t>
+      </w:r>
+      <w:r>
+        <w:t>Text Box</w:t>
+      </w:r>
+      <w:r>
+        <w:br/>
+        <w:t>2.2 Buttons</w:t>
+      </w:r>
+      <w:r>
+        <w:br/>
+        <w:t>2.3 Radio Buttons</w:t>
+      </w:r>
+      <w:r>
+        <w:br/>
+        <w:t>2.4 Check Box</w:t>
+      </w:r>
+      <w:r>
+        <w:br/>
+        <w:t>2.5 Drop down list</w:t>
+      </w:r>
+      <w:r>
+        <w:br/>
+        <w:t>2.6 Text area</w:t>
+      </w:r>
+      <w:r>
+        <w:br/>
+        <w:t>2.7 Table</w:t>
+      </w:r>
+      <w:r>
+        <w:br/>
+        <w:t>2.8 Lists</w:t>
+      </w:r>
+      <w:r>
+        <w:br/>
+        <w:t xml:space="preserve">2.9 </w:t>
+      </w:r>
+      <w:r>
+        <w:t>Links</w:t>
+      </w:r>
+      <w:r>
+        <w:br/>
+        <w:t>2.10 Images</w:t>
+      </w:r>
+      <w:r>
+        <w:br/>
+        <w:t>2.11 File browser</w:t>
+      </w:r>
+      <w:r>
+        <w:br/>
+        <w:t>2.12 Headers</w:t>
+      </w:r>
+      <w:r>
+        <w:br/>
+        <w:t>2.13 Paragraph</w:t>
+      </w:r>
+      <w:r>
+        <w:br/>
+      </w:r>
+      <w:r>
+        <w:br/>
+      </w:r>
+      <w:r>
+        <w:t>* To identify the element on the HTML page, we use html tag by the attributes and values of the element.</w:t>
+      </w:r>
+    </w:p>
+    <w:p/>
+    <w:p>
+      <w:r>
+        <w:lastRenderedPageBreak/>
+        <w:t>2.1 Text Box</w:t>
+      </w:r>
+    </w:p>
+    <w:p>
+      <w:r>
+        <w:t>&lt;input type="text" name="</w:t>
+      </w:r>
+      <w:proofErr w:type="spellStart"/>
+      <w:r>
+        <w:t>userName</w:t>
+      </w:r>
+      <w:proofErr w:type="spellEnd"/>
+      <w:r>
+        <w:t>" id="un" /&gt;</w:t>
+      </w:r>
+    </w:p>
+    <w:p>
+      <w:r>
+        <w:t xml:space="preserve">Keyword – </w:t>
+      </w:r>
+      <w:r>
+        <w:t>input</w:t>
+      </w:r>
+      <w:r>
+        <w:br/>
+      </w:r>
+      <w:r>
+        <w:t xml:space="preserve">Mandatory attributes - </w:t>
+      </w:r>
+      <w:r>
+        <w:t>type="text"</w:t>
+      </w:r>
+      <w:r>
+        <w:br/>
+      </w:r>
+      <w:r>
+        <w:t xml:space="preserve">Additional attributes - </w:t>
+      </w:r>
+      <w:r>
+        <w:t>name="</w:t>
+      </w:r>
+      <w:proofErr w:type="spellStart"/>
+      <w:r>
+        <w:t>userName</w:t>
+      </w:r>
+      <w:proofErr w:type="spellEnd"/>
+      <w:r>
+        <w:t>" id="un"</w:t>
+      </w:r>
+      <w:r>
+        <w:br/>
+      </w:r>
+    </w:p>
+    <w:p>
+      <w:r>
+        <w:rPr>
+          <w:noProof/>
+        </w:rPr>
+        <w:drawing>
+          <wp:inline distT="0" distB="0" distL="0" distR="0" wp14:anchorId="79008263" wp14:editId="6C2F1B40">
+            <wp:extent cx="5943600" cy="2796540"/>
+            <wp:effectExtent l="0" t="0" r="0" b="3810"/>
+            <wp:docPr id="885114173" name="Picture 1"/>
+            <wp:cNvGraphicFramePr>
+              <a:graphicFrameLocks xmlns:a="http://schemas.openxmlformats.org/drawingml/2006/main" noChangeAspect="1"/>
+            </wp:cNvGraphicFramePr>
+            <a:graphic xmlns:a="http://schemas.openxmlformats.org/drawingml/2006/main">
+              <a:graphicData uri="http://schemas.openxmlformats.org/drawingml/2006/picture">
+                <pic:pic xmlns:pic="http://schemas.openxmlformats.org/drawingml/2006/picture">
+                  <pic:nvPicPr>
+                    <pic:cNvPr id="0" name="Picture 1"/>
+                    <pic:cNvPicPr>
+                      <a:picLocks noChangeAspect="1" noChangeArrowheads="1"/>
+                    </pic:cNvPicPr>
+                  </pic:nvPicPr>
+                  <pic:blipFill>
+                    <a:blip r:embed="rId14" cstate="print">
+                      <a:extLst>
+                        <a:ext uri="{28A0092B-C50C-407E-A947-70E740481C1C}">
+                          <a14:useLocalDpi xmlns:a14="http://schemas.microsoft.com/office/drawing/2010/main" val="0"/>
+                        </a:ext>
+                      </a:extLst>
+                    </a:blip>
+                    <a:srcRect/>
+                    <a:stretch>
+                      <a:fillRect/>
+                    </a:stretch>
+                  </pic:blipFill>
+                  <pic:spPr bwMode="auto">
+                    <a:xfrm>
+                      <a:off x="0" y="0"/>
+                      <a:ext cx="5943600" cy="2796540"/>
+                    </a:xfrm>
+                    <a:prstGeom prst="rect">
+                      <a:avLst/>
+                    </a:prstGeom>
+                    <a:noFill/>
+                    <a:ln>
+                      <a:noFill/>
+                    </a:ln>
+                  </pic:spPr>
+                </pic:pic>
+              </a:graphicData>
+            </a:graphic>
+          </wp:inline>
+        </w:drawing>
+      </w:r>
+    </w:p>
+    <w:p>
+      <w:r>
+        <w:rPr>
+          <w:noProof/>
+        </w:rPr>
+        <w:drawing>
+          <wp:inline distT="0" distB="0" distL="0" distR="0" wp14:anchorId="2C0B7A20" wp14:editId="36C72EAB">
+            <wp:extent cx="5943600" cy="2796540"/>
+            <wp:effectExtent l="0" t="0" r="0" b="3810"/>
+            <wp:docPr id="1331398571" name="Picture 2"/>
+            <wp:cNvGraphicFramePr>
+              <a:graphicFrameLocks xmlns:a="http://schemas.openxmlformats.org/drawingml/2006/main" noChangeAspect="1"/>
+            </wp:cNvGraphicFramePr>
+            <a:graphic xmlns:a="http://schemas.openxmlformats.org/drawingml/2006/main">
+              <a:graphicData uri="http://schemas.openxmlformats.org/drawingml/2006/picture">
+                <pic:pic xmlns:pic="http://schemas.openxmlformats.org/drawingml/2006/picture">
+                  <pic:nvPicPr>
+                    <pic:cNvPr id="0" name="Picture 3"/>
+                    <pic:cNvPicPr>
+                      <a:picLocks noChangeAspect="1" noChangeArrowheads="1"/>
+                    </pic:cNvPicPr>
+                  </pic:nvPicPr>
+                  <pic:blipFill>
+                    <a:blip r:embed="rId15" cstate="print">
+                      <a:extLst>
+                        <a:ext uri="{28A0092B-C50C-407E-A947-70E740481C1C}">
+                          <a14:useLocalDpi xmlns:a14="http://schemas.microsoft.com/office/drawing/2010/main" val="0"/>
+                        </a:ext>
+                      </a:extLst>
+                    </a:blip>
+                    <a:srcRect/>
+                    <a:stretch>
+                      <a:fillRect/>
+                    </a:stretch>
+                  </pic:blipFill>
+                  <pic:spPr bwMode="auto">
+                    <a:xfrm>
+                      <a:off x="0" y="0"/>
+                      <a:ext cx="5943600" cy="2796540"/>
+                    </a:xfrm>
+                    <a:prstGeom prst="rect">
+                      <a:avLst/>
+                    </a:prstGeom>
+                    <a:noFill/>
+                    <a:ln>
+                      <a:noFill/>
+                    </a:ln>
+                  </pic:spPr>
+                </pic:pic>
+              </a:graphicData>
+            </a:graphic>
+          </wp:inline>
+        </w:drawing>
+      </w:r>
+    </w:p>
+    <w:p>
+      <w:r>
+        <w:t>Note:</w:t>
+      </w:r>
+      <w:r>
+        <w:br/>
+      </w:r>
+      <w:r>
+        <w:t xml:space="preserve">1. </w:t>
+      </w:r>
+      <w:r>
+        <w:t>Anything which is present on the web page such as text box, buttons, radio buttons etc.. is called as Web Elements.</w:t>
+      </w:r>
+      <w:r>
+        <w:br/>
+      </w:r>
+      <w:r>
+        <w:lastRenderedPageBreak/>
+        <w:t xml:space="preserve">2. Any web element as the following component’s – tag, </w:t>
+      </w:r>
+      <w:r>
+        <w:t>attribute,</w:t>
+      </w:r>
+      <w:r>
+        <w:t xml:space="preserve"> text.</w:t>
+      </w:r>
+      <w:r>
+        <w:br/>
+      </w:r>
+      <w:r>
+        <w:t xml:space="preserve">3. Web element </w:t>
+      </w:r>
+      <w:r>
+        <w:t>is</w:t>
+      </w:r>
+      <w:r>
+        <w:t xml:space="preserve"> created using HTML.</w:t>
+      </w:r>
+      <w:r>
+        <w:br/>
+        <w:t>4. In HTML we use pre-defined words with angle brace (&lt;&gt;) they are called as tags/keywords, we end tag using Forword slash (/) is called as closing tag. But closing with (/) is not mandatory for all the html tags.</w:t>
+      </w:r>
+      <w:r>
+        <w:br/>
+        <w:t xml:space="preserve">  </w:t>
+      </w:r>
+      <w:r>
+        <w:br/>
+      </w:r>
+      <w:r>
+        <w:t>2.2 Buttons</w:t>
+      </w:r>
+      <w:r>
+        <w:br/>
+      </w:r>
+      <w:r>
+        <w:t>&lt;input type="button" value="Login" name="login" id="login"&gt;</w:t>
+      </w:r>
+      <w:r>
+        <w:br/>
+      </w:r>
+      <w:r>
+        <w:br/>
+      </w:r>
+      <w:r>
+        <w:t>2.3 Radio Buttons</w:t>
+      </w:r>
+      <w:r>
+        <w:br/>
+      </w:r>
+      <w:r>
+        <w:t>MALE &lt;input type="radio" name="male" id="male"&gt;</w:t>
+      </w:r>
+    </w:p>
+    <w:p>
+      <w:r>
+        <w:t>FEMALE&lt;input type="radio" name="female" id="female"&gt;</w:t>
+      </w:r>
+    </w:p>
+    <w:p>
+      <w:r>
+        <w:br/>
+      </w:r>
+      <w:r>
+        <w:t>2.4 Check Box</w:t>
+      </w:r>
+      <w:r>
+        <w:br/>
       </w:r>
     </w:p>
     <w:sectPr>
@@ -3207,6 +3842,17 @@
       <w:szCs w:val="20"/>
     </w:rPr>
   </w:style>
+  <w:style w:type="paragraph" w:styleId="NormalWeb">
+    <w:name w:val="Normal (Web)"/>
+    <w:basedOn w:val="Normal"/>
+    <w:uiPriority w:val="99"/>
+    <w:semiHidden/>
+    <w:unhideWhenUsed/>
+    <w:rsid w:val="00640D69"/>
+    <w:rPr>
+      <w:rFonts w:ascii="Times New Roman" w:hAnsi="Times New Roman" w:cs="Times New Roman"/>
+    </w:rPr>
+  </w:style>
 </w:styles>
 </file>
 

</xml_diff>